<commit_message>
Update Project Deliverable 2.docx
</commit_message>
<xml_diff>
--- a/Deliverables/Project Deliverable 2.docx
+++ b/Deliverables/Project Deliverable 2.docx
@@ -91,14 +91,14 @@
           <w:b/>
           <w:bCs/>
         </w:rPr>
-        <w:t>Login for Guest or Clerk</w:t>
-      </w:r>
-      <w:r>
-        <w:rPr>
-          <w:b/>
-          <w:bCs/>
-        </w:rPr>
-        <w:t xml:space="preserve"> (Andrew)</w:t>
+        <w:t xml:space="preserve">Login </w:t>
+      </w:r>
+      <w:r>
+        <w:rPr>
+          <w:b/>
+          <w:bCs/>
+        </w:rPr>
+        <w:t>(Andrew)</w:t>
       </w:r>
       <w:r>
         <w:rPr>
@@ -350,6 +350,65 @@
           <w:bCs/>
         </w:rPr>
       </w:pPr>
+      <w:r>
+        <w:drawing>
+          <wp:anchor distT="0" distB="0" distL="114300" distR="114300" simplePos="0" relativeHeight="251658240" behindDoc="0" locked="0" layoutInCell="1" allowOverlap="1" wp14:anchorId="4B6BAD6F" wp14:editId="703E4D58">
+            <wp:simplePos x="0" y="0"/>
+            <wp:positionH relativeFrom="column">
+              <wp:posOffset>152400</wp:posOffset>
+            </wp:positionH>
+            <wp:positionV relativeFrom="paragraph">
+              <wp:posOffset>381000</wp:posOffset>
+            </wp:positionV>
+            <wp:extent cx="5943600" cy="5824855"/>
+            <wp:effectExtent l="0" t="0" r="0" b="4445"/>
+            <wp:wrapThrough wrapText="bothSides">
+              <wp:wrapPolygon edited="0">
+                <wp:start x="0" y="0"/>
+                <wp:lineTo x="0" y="21546"/>
+                <wp:lineTo x="21531" y="21546"/>
+                <wp:lineTo x="21531" y="0"/>
+                <wp:lineTo x="0" y="0"/>
+              </wp:wrapPolygon>
+            </wp:wrapThrough>
+            <wp:docPr id="1774323992" name="Picture 1"/>
+            <wp:cNvGraphicFramePr>
+              <a:graphicFrameLocks xmlns:a="http://schemas.openxmlformats.org/drawingml/2006/main" noChangeAspect="1"/>
+            </wp:cNvGraphicFramePr>
+            <a:graphic xmlns:a="http://schemas.openxmlformats.org/drawingml/2006/main">
+              <a:graphicData uri="http://schemas.openxmlformats.org/drawingml/2006/picture">
+                <pic:pic xmlns:pic="http://schemas.openxmlformats.org/drawingml/2006/picture">
+                  <pic:nvPicPr>
+                    <pic:cNvPr id="1774323992" name=""/>
+                    <pic:cNvPicPr/>
+                  </pic:nvPicPr>
+                  <pic:blipFill>
+                    <a:blip r:embed="rId5">
+                      <a:extLst>
+                        <a:ext uri="{28A0092B-C50C-407E-A947-70E740481C1C}">
+                          <a14:useLocalDpi xmlns:a14="http://schemas.microsoft.com/office/drawing/2010/main" val="0"/>
+                        </a:ext>
+                      </a:extLst>
+                    </a:blip>
+                    <a:stretch>
+                      <a:fillRect/>
+                    </a:stretch>
+                  </pic:blipFill>
+                  <pic:spPr>
+                    <a:xfrm>
+                      <a:off x="0" y="0"/>
+                      <a:ext cx="5943600" cy="5824855"/>
+                    </a:xfrm>
+                    <a:prstGeom prst="rect">
+                      <a:avLst/>
+                    </a:prstGeom>
+                  </pic:spPr>
+                </pic:pic>
+              </a:graphicData>
+            </a:graphic>
+          </wp:anchor>
+        </w:drawing>
+      </w:r>
       <w:r>
         <w:rPr>
           <w:b/>
@@ -972,6 +1031,7 @@
   <w:style w:type="character" w:default="1" w:styleId="DefaultParagraphFont">
     <w:name w:val="Default Paragraph Font"/>
     <w:uiPriority w:val="1"/>
+    <w:semiHidden/>
     <w:unhideWhenUsed/>
   </w:style>
   <w:style w:type="table" w:default="1" w:styleId="TableNormal">

</xml_diff>